<commit_message>
Added tables to report
</commit_message>
<xml_diff>
--- a/dopestDishFinalReport.docx
+++ b/dopestDishFinalReport.docx
@@ -643,6 +643,1698 @@
     <w:p>
       <w:pPr>
         <w:rPr>
+          <w:rFonts w:ascii="Courier New" w:eastAsia="Times New Roman" w:hAnsi="Courier New" w:cs="Courier New"/>
+          <w:color w:val="444444"/>
+          <w:sz w:val="20"/>
+          <w:szCs w:val="20"/>
+          <w:shd w:val="clear" w:color="auto" w:fill="FFFFFF"/>
+        </w:rPr>
+      </w:pPr>
+      <w:r>
+        <w:rPr>
+          <w:rFonts w:ascii="Courier New" w:eastAsia="Times New Roman" w:hAnsi="Courier New" w:cs="Courier New"/>
+          <w:color w:val="444444"/>
+          <w:sz w:val="20"/>
+          <w:szCs w:val="20"/>
+          <w:shd w:val="clear" w:color="auto" w:fill="FFFFFF"/>
+        </w:rPr>
+        <w:t>CREATE TABLE "</w:t>
+      </w:r>
+      <w:proofErr w:type="spellStart"/>
+      <w:r>
+        <w:rPr>
+          <w:rFonts w:ascii="Courier New" w:eastAsia="Times New Roman" w:hAnsi="Courier New" w:cs="Courier New"/>
+          <w:color w:val="444444"/>
+          <w:sz w:val="20"/>
+          <w:szCs w:val="20"/>
+          <w:shd w:val="clear" w:color="auto" w:fill="FFFFFF"/>
+        </w:rPr>
+        <w:t>reviews_review</w:t>
+      </w:r>
+      <w:proofErr w:type="spellEnd"/>
+      <w:r>
+        <w:rPr>
+          <w:rFonts w:ascii="Courier New" w:eastAsia="Times New Roman" w:hAnsi="Courier New" w:cs="Courier New"/>
+          <w:color w:val="444444"/>
+          <w:sz w:val="20"/>
+          <w:szCs w:val="20"/>
+          <w:shd w:val="clear" w:color="auto" w:fill="FFFFFF"/>
+        </w:rPr>
+        <w:t>" (</w:t>
+      </w:r>
+    </w:p>
+    <w:p>
+      <w:pPr>
+        <w:rPr>
+          <w:rFonts w:ascii="Courier New" w:eastAsia="Times New Roman" w:hAnsi="Courier New" w:cs="Courier New"/>
+          <w:color w:val="444444"/>
+          <w:sz w:val="20"/>
+          <w:szCs w:val="20"/>
+          <w:shd w:val="clear" w:color="auto" w:fill="FFFFFF"/>
+        </w:rPr>
+      </w:pPr>
+      <w:r>
+        <w:rPr>
+          <w:rFonts w:ascii="Courier New" w:eastAsia="Times New Roman" w:hAnsi="Courier New" w:cs="Courier New"/>
+          <w:color w:val="444444"/>
+          <w:sz w:val="20"/>
+          <w:szCs w:val="20"/>
+          <w:shd w:val="clear" w:color="auto" w:fill="FFFFFF"/>
+        </w:rPr>
+        <w:tab/>
+        <w:t>"id"</w:t>
+      </w:r>
+      <w:r>
+        <w:rPr>
+          <w:rFonts w:ascii="Courier New" w:eastAsia="Times New Roman" w:hAnsi="Courier New" w:cs="Courier New"/>
+          <w:color w:val="444444"/>
+          <w:sz w:val="20"/>
+          <w:szCs w:val="20"/>
+          <w:shd w:val="clear" w:color="auto" w:fill="FFFFFF"/>
+        </w:rPr>
+        <w:tab/>
+        <w:t>integer NOT NULL,</w:t>
+      </w:r>
+    </w:p>
+    <w:p>
+      <w:pPr>
+        <w:rPr>
+          <w:rFonts w:ascii="Courier New" w:eastAsia="Times New Roman" w:hAnsi="Courier New" w:cs="Courier New"/>
+          <w:color w:val="444444"/>
+          <w:sz w:val="20"/>
+          <w:szCs w:val="20"/>
+          <w:shd w:val="clear" w:color="auto" w:fill="FFFFFF"/>
+        </w:rPr>
+      </w:pPr>
+      <w:r>
+        <w:rPr>
+          <w:rFonts w:ascii="Courier New" w:eastAsia="Times New Roman" w:hAnsi="Courier New" w:cs="Courier New"/>
+          <w:color w:val="444444"/>
+          <w:sz w:val="20"/>
+          <w:szCs w:val="20"/>
+          <w:shd w:val="clear" w:color="auto" w:fill="FFFFFF"/>
+        </w:rPr>
+        <w:tab/>
+        <w:t>"</w:t>
+      </w:r>
+      <w:proofErr w:type="spellStart"/>
+      <w:r>
+        <w:rPr>
+          <w:rFonts w:ascii="Courier New" w:eastAsia="Times New Roman" w:hAnsi="Courier New" w:cs="Courier New"/>
+          <w:color w:val="444444"/>
+          <w:sz w:val="20"/>
+          <w:szCs w:val="20"/>
+          <w:shd w:val="clear" w:color="auto" w:fill="FFFFFF"/>
+        </w:rPr>
+        <w:t>review_text</w:t>
+      </w:r>
+      <w:proofErr w:type="spellEnd"/>
+      <w:r>
+        <w:rPr>
+          <w:rFonts w:ascii="Courier New" w:eastAsia="Times New Roman" w:hAnsi="Courier New" w:cs="Courier New"/>
+          <w:color w:val="444444"/>
+          <w:sz w:val="20"/>
+          <w:szCs w:val="20"/>
+          <w:shd w:val="clear" w:color="auto" w:fill="FFFFFF"/>
+        </w:rPr>
+        <w:t>"</w:t>
+      </w:r>
+      <w:r>
+        <w:rPr>
+          <w:rFonts w:ascii="Courier New" w:eastAsia="Times New Roman" w:hAnsi="Courier New" w:cs="Courier New"/>
+          <w:color w:val="444444"/>
+          <w:sz w:val="20"/>
+          <w:szCs w:val="20"/>
+          <w:shd w:val="clear" w:color="auto" w:fill="FFFFFF"/>
+        </w:rPr>
+        <w:tab/>
+        <w:t>text NOT NULL,</w:t>
+      </w:r>
+    </w:p>
+    <w:p>
+      <w:pPr>
+        <w:rPr>
+          <w:rFonts w:ascii="Courier New" w:eastAsia="Times New Roman" w:hAnsi="Courier New" w:cs="Courier New"/>
+          <w:color w:val="444444"/>
+          <w:sz w:val="20"/>
+          <w:szCs w:val="20"/>
+          <w:shd w:val="clear" w:color="auto" w:fill="FFFFFF"/>
+        </w:rPr>
+      </w:pPr>
+      <w:r>
+        <w:rPr>
+          <w:rFonts w:ascii="Courier New" w:eastAsia="Times New Roman" w:hAnsi="Courier New" w:cs="Courier New"/>
+          <w:color w:val="444444"/>
+          <w:sz w:val="20"/>
+          <w:szCs w:val="20"/>
+          <w:shd w:val="clear" w:color="auto" w:fill="FFFFFF"/>
+        </w:rPr>
+        <w:tab/>
+        <w:t>"</w:t>
+      </w:r>
+      <w:proofErr w:type="spellStart"/>
+      <w:r>
+        <w:rPr>
+          <w:rFonts w:ascii="Courier New" w:eastAsia="Times New Roman" w:hAnsi="Courier New" w:cs="Courier New"/>
+          <w:color w:val="444444"/>
+          <w:sz w:val="20"/>
+          <w:szCs w:val="20"/>
+          <w:shd w:val="clear" w:color="auto" w:fill="FFFFFF"/>
+        </w:rPr>
+        <w:t>date_posted</w:t>
+      </w:r>
+      <w:proofErr w:type="spellEnd"/>
+      <w:r>
+        <w:rPr>
+          <w:rFonts w:ascii="Courier New" w:eastAsia="Times New Roman" w:hAnsi="Courier New" w:cs="Courier New"/>
+          <w:color w:val="444444"/>
+          <w:sz w:val="20"/>
+          <w:szCs w:val="20"/>
+          <w:shd w:val="clear" w:color="auto" w:fill="FFFFFF"/>
+        </w:rPr>
+        <w:t>"</w:t>
+      </w:r>
+      <w:r>
+        <w:rPr>
+          <w:rFonts w:ascii="Courier New" w:eastAsia="Times New Roman" w:hAnsi="Courier New" w:cs="Courier New"/>
+          <w:color w:val="444444"/>
+          <w:sz w:val="20"/>
+          <w:szCs w:val="20"/>
+          <w:shd w:val="clear" w:color="auto" w:fill="FFFFFF"/>
+        </w:rPr>
+        <w:tab/>
+        <w:t>datetime NOT NULL,</w:t>
+      </w:r>
+    </w:p>
+    <w:p>
+      <w:pPr>
+        <w:rPr>
+          <w:rFonts w:ascii="Courier New" w:eastAsia="Times New Roman" w:hAnsi="Courier New" w:cs="Courier New"/>
+          <w:color w:val="444444"/>
+          <w:sz w:val="20"/>
+          <w:szCs w:val="20"/>
+          <w:shd w:val="clear" w:color="auto" w:fill="FFFFFF"/>
+        </w:rPr>
+      </w:pPr>
+      <w:r>
+        <w:rPr>
+          <w:rFonts w:ascii="Courier New" w:eastAsia="Times New Roman" w:hAnsi="Courier New" w:cs="Courier New"/>
+          <w:color w:val="444444"/>
+          <w:sz w:val="20"/>
+          <w:szCs w:val="20"/>
+          <w:shd w:val="clear" w:color="auto" w:fill="FFFFFF"/>
+        </w:rPr>
+        <w:tab/>
+        <w:t>"</w:t>
+      </w:r>
+      <w:proofErr w:type="spellStart"/>
+      <w:r>
+        <w:rPr>
+          <w:rFonts w:ascii="Courier New" w:eastAsia="Times New Roman" w:hAnsi="Courier New" w:cs="Courier New"/>
+          <w:color w:val="444444"/>
+          <w:sz w:val="20"/>
+          <w:szCs w:val="20"/>
+          <w:shd w:val="clear" w:color="auto" w:fill="FFFFFF"/>
+        </w:rPr>
+        <w:t>author_id</w:t>
+      </w:r>
+      <w:proofErr w:type="spellEnd"/>
+      <w:r>
+        <w:rPr>
+          <w:rFonts w:ascii="Courier New" w:eastAsia="Times New Roman" w:hAnsi="Courier New" w:cs="Courier New"/>
+          <w:color w:val="444444"/>
+          <w:sz w:val="20"/>
+          <w:szCs w:val="20"/>
+          <w:shd w:val="clear" w:color="auto" w:fill="FFFFFF"/>
+        </w:rPr>
+        <w:t>"</w:t>
+      </w:r>
+      <w:r>
+        <w:rPr>
+          <w:rFonts w:ascii="Courier New" w:eastAsia="Times New Roman" w:hAnsi="Courier New" w:cs="Courier New"/>
+          <w:color w:val="444444"/>
+          <w:sz w:val="20"/>
+          <w:szCs w:val="20"/>
+          <w:shd w:val="clear" w:color="auto" w:fill="FFFFFF"/>
+        </w:rPr>
+        <w:tab/>
+        <w:t>integer NOT NULL,</w:t>
+      </w:r>
+    </w:p>
+    <w:p>
+      <w:pPr>
+        <w:rPr>
+          <w:rFonts w:ascii="Courier New" w:eastAsia="Times New Roman" w:hAnsi="Courier New" w:cs="Courier New"/>
+          <w:color w:val="444444"/>
+          <w:sz w:val="20"/>
+          <w:szCs w:val="20"/>
+          <w:shd w:val="clear" w:color="auto" w:fill="FFFFFF"/>
+        </w:rPr>
+      </w:pPr>
+      <w:r>
+        <w:rPr>
+          <w:rFonts w:ascii="Courier New" w:eastAsia="Times New Roman" w:hAnsi="Courier New" w:cs="Courier New"/>
+          <w:color w:val="444444"/>
+          <w:sz w:val="20"/>
+          <w:szCs w:val="20"/>
+          <w:shd w:val="clear" w:color="auto" w:fill="FFFFFF"/>
+        </w:rPr>
+        <w:tab/>
+        <w:t>"</w:t>
+      </w:r>
+      <w:proofErr w:type="spellStart"/>
+      <w:r>
+        <w:rPr>
+          <w:rFonts w:ascii="Courier New" w:eastAsia="Times New Roman" w:hAnsi="Courier New" w:cs="Courier New"/>
+          <w:color w:val="444444"/>
+          <w:sz w:val="20"/>
+          <w:szCs w:val="20"/>
+          <w:shd w:val="clear" w:color="auto" w:fill="FFFFFF"/>
+        </w:rPr>
+        <w:t>dish_id</w:t>
+      </w:r>
+      <w:proofErr w:type="spellEnd"/>
+      <w:r>
+        <w:rPr>
+          <w:rFonts w:ascii="Courier New" w:eastAsia="Times New Roman" w:hAnsi="Courier New" w:cs="Courier New"/>
+          <w:color w:val="444444"/>
+          <w:sz w:val="20"/>
+          <w:szCs w:val="20"/>
+          <w:shd w:val="clear" w:color="auto" w:fill="FFFFFF"/>
+        </w:rPr>
+        <w:t>"</w:t>
+      </w:r>
+      <w:r>
+        <w:rPr>
+          <w:rFonts w:ascii="Courier New" w:eastAsia="Times New Roman" w:hAnsi="Courier New" w:cs="Courier New"/>
+          <w:color w:val="444444"/>
+          <w:sz w:val="20"/>
+          <w:szCs w:val="20"/>
+          <w:shd w:val="clear" w:color="auto" w:fill="FFFFFF"/>
+        </w:rPr>
+        <w:tab/>
+        <w:t>integer NOT NULL,</w:t>
+      </w:r>
+    </w:p>
+    <w:p>
+      <w:pPr>
+        <w:rPr>
+          <w:rFonts w:ascii="Courier New" w:eastAsia="Times New Roman" w:hAnsi="Courier New" w:cs="Courier New"/>
+          <w:color w:val="444444"/>
+          <w:sz w:val="20"/>
+          <w:szCs w:val="20"/>
+          <w:shd w:val="clear" w:color="auto" w:fill="FFFFFF"/>
+        </w:rPr>
+      </w:pPr>
+      <w:r>
+        <w:rPr>
+          <w:rFonts w:ascii="Courier New" w:eastAsia="Times New Roman" w:hAnsi="Courier New" w:cs="Courier New"/>
+          <w:color w:val="444444"/>
+          <w:sz w:val="20"/>
+          <w:szCs w:val="20"/>
+          <w:shd w:val="clear" w:color="auto" w:fill="FFFFFF"/>
+        </w:rPr>
+        <w:tab/>
+        <w:t>"</w:t>
+      </w:r>
+      <w:proofErr w:type="spellStart"/>
+      <w:r>
+        <w:rPr>
+          <w:rFonts w:ascii="Courier New" w:eastAsia="Times New Roman" w:hAnsi="Courier New" w:cs="Courier New"/>
+          <w:color w:val="444444"/>
+          <w:sz w:val="20"/>
+          <w:szCs w:val="20"/>
+          <w:shd w:val="clear" w:color="auto" w:fill="FFFFFF"/>
+        </w:rPr>
+        <w:t>restaurant_id</w:t>
+      </w:r>
+      <w:proofErr w:type="spellEnd"/>
+      <w:r>
+        <w:rPr>
+          <w:rFonts w:ascii="Courier New" w:eastAsia="Times New Roman" w:hAnsi="Courier New" w:cs="Courier New"/>
+          <w:color w:val="444444"/>
+          <w:sz w:val="20"/>
+          <w:szCs w:val="20"/>
+          <w:shd w:val="clear" w:color="auto" w:fill="FFFFFF"/>
+        </w:rPr>
+        <w:t>"</w:t>
+      </w:r>
+      <w:r>
+        <w:rPr>
+          <w:rFonts w:ascii="Courier New" w:eastAsia="Times New Roman" w:hAnsi="Courier New" w:cs="Courier New"/>
+          <w:color w:val="444444"/>
+          <w:sz w:val="20"/>
+          <w:szCs w:val="20"/>
+          <w:shd w:val="clear" w:color="auto" w:fill="FFFFFF"/>
+        </w:rPr>
+        <w:tab/>
+      </w:r>
+      <w:proofErr w:type="gramStart"/>
+      <w:r>
+        <w:rPr>
+          <w:rFonts w:ascii="Courier New" w:eastAsia="Times New Roman" w:hAnsi="Courier New" w:cs="Courier New"/>
+          <w:color w:val="444444"/>
+          <w:sz w:val="20"/>
+          <w:szCs w:val="20"/>
+          <w:shd w:val="clear" w:color="auto" w:fill="FFFFFF"/>
+        </w:rPr>
+        <w:t>varchar(</w:t>
+      </w:r>
+      <w:proofErr w:type="gramEnd"/>
+      <w:r>
+        <w:rPr>
+          <w:rFonts w:ascii="Courier New" w:eastAsia="Times New Roman" w:hAnsi="Courier New" w:cs="Courier New"/>
+          <w:color w:val="444444"/>
+          <w:sz w:val="20"/>
+          <w:szCs w:val="20"/>
+          <w:shd w:val="clear" w:color="auto" w:fill="FFFFFF"/>
+        </w:rPr>
+        <w:t>50) NOT NULL,</w:t>
+      </w:r>
+    </w:p>
+    <w:p>
+      <w:pPr>
+        <w:rPr>
+          <w:rFonts w:ascii="Courier New" w:eastAsia="Times New Roman" w:hAnsi="Courier New" w:cs="Courier New"/>
+          <w:color w:val="444444"/>
+          <w:sz w:val="20"/>
+          <w:szCs w:val="20"/>
+          <w:shd w:val="clear" w:color="auto" w:fill="FFFFFF"/>
+        </w:rPr>
+      </w:pPr>
+      <w:r>
+        <w:rPr>
+          <w:rFonts w:ascii="Courier New" w:eastAsia="Times New Roman" w:hAnsi="Courier New" w:cs="Courier New"/>
+          <w:color w:val="444444"/>
+          <w:sz w:val="20"/>
+          <w:szCs w:val="20"/>
+          <w:shd w:val="clear" w:color="auto" w:fill="FFFFFF"/>
+        </w:rPr>
+        <w:tab/>
+        <w:t>"rating"</w:t>
+      </w:r>
+      <w:r>
+        <w:rPr>
+          <w:rFonts w:ascii="Courier New" w:eastAsia="Times New Roman" w:hAnsi="Courier New" w:cs="Courier New"/>
+          <w:color w:val="444444"/>
+          <w:sz w:val="20"/>
+          <w:szCs w:val="20"/>
+          <w:shd w:val="clear" w:color="auto" w:fill="FFFFFF"/>
+        </w:rPr>
+        <w:tab/>
+        <w:t xml:space="preserve">integer unsigned NOT NULL </w:t>
+      </w:r>
+      <w:proofErr w:type="gramStart"/>
+      <w:r>
+        <w:rPr>
+          <w:rFonts w:ascii="Courier New" w:eastAsia="Times New Roman" w:hAnsi="Courier New" w:cs="Courier New"/>
+          <w:color w:val="444444"/>
+          <w:sz w:val="20"/>
+          <w:szCs w:val="20"/>
+          <w:shd w:val="clear" w:color="auto" w:fill="FFFFFF"/>
+        </w:rPr>
+        <w:t>CHECK(</w:t>
+      </w:r>
+      <w:proofErr w:type="gramEnd"/>
+      <w:r>
+        <w:rPr>
+          <w:rFonts w:ascii="Courier New" w:eastAsia="Times New Roman" w:hAnsi="Courier New" w:cs="Courier New"/>
+          <w:color w:val="444444"/>
+          <w:sz w:val="20"/>
+          <w:szCs w:val="20"/>
+          <w:shd w:val="clear" w:color="auto" w:fill="FFFFFF"/>
+        </w:rPr>
+        <w:t>"rating" &gt;= 0),</w:t>
+      </w:r>
+    </w:p>
+    <w:p>
+      <w:pPr>
+        <w:rPr>
+          <w:rFonts w:ascii="Courier New" w:eastAsia="Times New Roman" w:hAnsi="Courier New" w:cs="Courier New"/>
+          <w:color w:val="444444"/>
+          <w:sz w:val="20"/>
+          <w:szCs w:val="20"/>
+          <w:shd w:val="clear" w:color="auto" w:fill="FFFFFF"/>
+        </w:rPr>
+      </w:pPr>
+      <w:r>
+        <w:rPr>
+          <w:rFonts w:ascii="Courier New" w:eastAsia="Times New Roman" w:hAnsi="Courier New" w:cs="Courier New"/>
+          <w:color w:val="444444"/>
+          <w:sz w:val="20"/>
+          <w:szCs w:val="20"/>
+          <w:shd w:val="clear" w:color="auto" w:fill="FFFFFF"/>
+        </w:rPr>
+        <w:tab/>
+        <w:t xml:space="preserve">PRIMARY </w:t>
+      </w:r>
+      <w:proofErr w:type="gramStart"/>
+      <w:r>
+        <w:rPr>
+          <w:rFonts w:ascii="Courier New" w:eastAsia="Times New Roman" w:hAnsi="Courier New" w:cs="Courier New"/>
+          <w:color w:val="444444"/>
+          <w:sz w:val="20"/>
+          <w:szCs w:val="20"/>
+          <w:shd w:val="clear" w:color="auto" w:fill="FFFFFF"/>
+        </w:rPr>
+        <w:t>KEY(</w:t>
+      </w:r>
+      <w:proofErr w:type="gramEnd"/>
+      <w:r>
+        <w:rPr>
+          <w:rFonts w:ascii="Courier New" w:eastAsia="Times New Roman" w:hAnsi="Courier New" w:cs="Courier New"/>
+          <w:color w:val="444444"/>
+          <w:sz w:val="20"/>
+          <w:szCs w:val="20"/>
+          <w:shd w:val="clear" w:color="auto" w:fill="FFFFFF"/>
+        </w:rPr>
+        <w:t>"id" AUTOINCREMENT),</w:t>
+      </w:r>
+    </w:p>
+    <w:p>
+      <w:pPr>
+        <w:rPr>
+          <w:rFonts w:ascii="Courier New" w:eastAsia="Times New Roman" w:hAnsi="Courier New" w:cs="Courier New"/>
+          <w:color w:val="444444"/>
+          <w:sz w:val="20"/>
+          <w:szCs w:val="20"/>
+          <w:shd w:val="clear" w:color="auto" w:fill="FFFFFF"/>
+        </w:rPr>
+      </w:pPr>
+      <w:r>
+        <w:rPr>
+          <w:rFonts w:ascii="Courier New" w:eastAsia="Times New Roman" w:hAnsi="Courier New" w:cs="Courier New"/>
+          <w:color w:val="444444"/>
+          <w:sz w:val="20"/>
+          <w:szCs w:val="20"/>
+          <w:shd w:val="clear" w:color="auto" w:fill="FFFFFF"/>
+        </w:rPr>
+        <w:tab/>
+        <w:t>FOREIGN KEY("</w:t>
+      </w:r>
+      <w:proofErr w:type="spellStart"/>
+      <w:r>
+        <w:rPr>
+          <w:rFonts w:ascii="Courier New" w:eastAsia="Times New Roman" w:hAnsi="Courier New" w:cs="Courier New"/>
+          <w:color w:val="444444"/>
+          <w:sz w:val="20"/>
+          <w:szCs w:val="20"/>
+          <w:shd w:val="clear" w:color="auto" w:fill="FFFFFF"/>
+        </w:rPr>
+        <w:t>dish_id</w:t>
+      </w:r>
+      <w:proofErr w:type="spellEnd"/>
+      <w:r>
+        <w:rPr>
+          <w:rFonts w:ascii="Courier New" w:eastAsia="Times New Roman" w:hAnsi="Courier New" w:cs="Courier New"/>
+          <w:color w:val="444444"/>
+          <w:sz w:val="20"/>
+          <w:szCs w:val="20"/>
+          <w:shd w:val="clear" w:color="auto" w:fill="FFFFFF"/>
+        </w:rPr>
+        <w:t>") REFERENCES "</w:t>
+      </w:r>
+      <w:proofErr w:type="spellStart"/>
+      <w:r>
+        <w:rPr>
+          <w:rFonts w:ascii="Courier New" w:eastAsia="Times New Roman" w:hAnsi="Courier New" w:cs="Courier New"/>
+          <w:color w:val="444444"/>
+          <w:sz w:val="20"/>
+          <w:szCs w:val="20"/>
+          <w:shd w:val="clear" w:color="auto" w:fill="FFFFFF"/>
+        </w:rPr>
+        <w:t>dishes_dish</w:t>
+      </w:r>
+      <w:proofErr w:type="spellEnd"/>
+      <w:r>
+        <w:rPr>
+          <w:rFonts w:ascii="Courier New" w:eastAsia="Times New Roman" w:hAnsi="Courier New" w:cs="Courier New"/>
+          <w:color w:val="444444"/>
+          <w:sz w:val="20"/>
+          <w:szCs w:val="20"/>
+          <w:shd w:val="clear" w:color="auto" w:fill="FFFFFF"/>
+        </w:rPr>
+        <w:t>"("id") DEFERRABLE INITIALLY DEFERRED,</w:t>
+      </w:r>
+    </w:p>
+    <w:p>
+      <w:pPr>
+        <w:rPr>
+          <w:rFonts w:ascii="Courier New" w:eastAsia="Times New Roman" w:hAnsi="Courier New" w:cs="Courier New"/>
+          <w:color w:val="444444"/>
+          <w:sz w:val="20"/>
+          <w:szCs w:val="20"/>
+          <w:shd w:val="clear" w:color="auto" w:fill="FFFFFF"/>
+        </w:rPr>
+      </w:pPr>
+      <w:r>
+        <w:rPr>
+          <w:rFonts w:ascii="Courier New" w:eastAsia="Times New Roman" w:hAnsi="Courier New" w:cs="Courier New"/>
+          <w:color w:val="444444"/>
+          <w:sz w:val="20"/>
+          <w:szCs w:val="20"/>
+          <w:shd w:val="clear" w:color="auto" w:fill="FFFFFF"/>
+        </w:rPr>
+        <w:tab/>
+        <w:t>FOREIGN KEY("</w:t>
+      </w:r>
+      <w:proofErr w:type="spellStart"/>
+      <w:r>
+        <w:rPr>
+          <w:rFonts w:ascii="Courier New" w:eastAsia="Times New Roman" w:hAnsi="Courier New" w:cs="Courier New"/>
+          <w:color w:val="444444"/>
+          <w:sz w:val="20"/>
+          <w:szCs w:val="20"/>
+          <w:shd w:val="clear" w:color="auto" w:fill="FFFFFF"/>
+        </w:rPr>
+        <w:t>author_id</w:t>
+      </w:r>
+      <w:proofErr w:type="spellEnd"/>
+      <w:r>
+        <w:rPr>
+          <w:rFonts w:ascii="Courier New" w:eastAsia="Times New Roman" w:hAnsi="Courier New" w:cs="Courier New"/>
+          <w:color w:val="444444"/>
+          <w:sz w:val="20"/>
+          <w:szCs w:val="20"/>
+          <w:shd w:val="clear" w:color="auto" w:fill="FFFFFF"/>
+        </w:rPr>
+        <w:t>") REFERENCES "</w:t>
+      </w:r>
+      <w:proofErr w:type="spellStart"/>
+      <w:r>
+        <w:rPr>
+          <w:rFonts w:ascii="Courier New" w:eastAsia="Times New Roman" w:hAnsi="Courier New" w:cs="Courier New"/>
+          <w:color w:val="444444"/>
+          <w:sz w:val="20"/>
+          <w:szCs w:val="20"/>
+          <w:shd w:val="clear" w:color="auto" w:fill="FFFFFF"/>
+        </w:rPr>
+        <w:t>auth_user</w:t>
+      </w:r>
+      <w:proofErr w:type="spellEnd"/>
+      <w:r>
+        <w:rPr>
+          <w:rFonts w:ascii="Courier New" w:eastAsia="Times New Roman" w:hAnsi="Courier New" w:cs="Courier New"/>
+          <w:color w:val="444444"/>
+          <w:sz w:val="20"/>
+          <w:szCs w:val="20"/>
+          <w:shd w:val="clear" w:color="auto" w:fill="FFFFFF"/>
+        </w:rPr>
+        <w:t>"("id") DEFERRABLE INITIALLY DEFERRED,</w:t>
+      </w:r>
+    </w:p>
+    <w:p>
+      <w:pPr>
+        <w:rPr>
+          <w:rFonts w:ascii="Courier New" w:eastAsia="Times New Roman" w:hAnsi="Courier New" w:cs="Courier New"/>
+          <w:color w:val="444444"/>
+          <w:sz w:val="20"/>
+          <w:szCs w:val="20"/>
+          <w:shd w:val="clear" w:color="auto" w:fill="FFFFFF"/>
+        </w:rPr>
+      </w:pPr>
+      <w:r>
+        <w:rPr>
+          <w:rFonts w:ascii="Courier New" w:eastAsia="Times New Roman" w:hAnsi="Courier New" w:cs="Courier New"/>
+          <w:color w:val="444444"/>
+          <w:sz w:val="20"/>
+          <w:szCs w:val="20"/>
+          <w:shd w:val="clear" w:color="auto" w:fill="FFFFFF"/>
+        </w:rPr>
+        <w:tab/>
+        <w:t>FOREIGN KEY("</w:t>
+      </w:r>
+      <w:proofErr w:type="spellStart"/>
+      <w:r>
+        <w:rPr>
+          <w:rFonts w:ascii="Courier New" w:eastAsia="Times New Roman" w:hAnsi="Courier New" w:cs="Courier New"/>
+          <w:color w:val="444444"/>
+          <w:sz w:val="20"/>
+          <w:szCs w:val="20"/>
+          <w:shd w:val="clear" w:color="auto" w:fill="FFFFFF"/>
+        </w:rPr>
+        <w:t>restaurant_id</w:t>
+      </w:r>
+      <w:proofErr w:type="spellEnd"/>
+      <w:r>
+        <w:rPr>
+          <w:rFonts w:ascii="Courier New" w:eastAsia="Times New Roman" w:hAnsi="Courier New" w:cs="Courier New"/>
+          <w:color w:val="444444"/>
+          <w:sz w:val="20"/>
+          <w:szCs w:val="20"/>
+          <w:shd w:val="clear" w:color="auto" w:fill="FFFFFF"/>
+        </w:rPr>
+        <w:t>") REFERENCES "</w:t>
+      </w:r>
+      <w:proofErr w:type="spellStart"/>
+      <w:r>
+        <w:rPr>
+          <w:rFonts w:ascii="Courier New" w:eastAsia="Times New Roman" w:hAnsi="Courier New" w:cs="Courier New"/>
+          <w:color w:val="444444"/>
+          <w:sz w:val="20"/>
+          <w:szCs w:val="20"/>
+          <w:shd w:val="clear" w:color="auto" w:fill="FFFFFF"/>
+        </w:rPr>
+        <w:t>restaurants_restaurant</w:t>
+      </w:r>
+      <w:proofErr w:type="spellEnd"/>
+      <w:r>
+        <w:rPr>
+          <w:rFonts w:ascii="Courier New" w:eastAsia="Times New Roman" w:hAnsi="Courier New" w:cs="Courier New"/>
+          <w:color w:val="444444"/>
+          <w:sz w:val="20"/>
+          <w:szCs w:val="20"/>
+          <w:shd w:val="clear" w:color="auto" w:fill="FFFFFF"/>
+        </w:rPr>
+        <w:t>"("name") DEFERRABLE INITIALLY DEFERRED</w:t>
+      </w:r>
+    </w:p>
+    <w:p>
+      <w:pPr>
+        <w:rPr>
+          <w:rFonts w:ascii="Courier New" w:eastAsia="Times New Roman" w:hAnsi="Courier New" w:cs="Courier New"/>
+          <w:color w:val="444444"/>
+          <w:sz w:val="20"/>
+          <w:szCs w:val="20"/>
+          <w:shd w:val="clear" w:color="auto" w:fill="FFFFFF"/>
+        </w:rPr>
+      </w:pPr>
+      <w:r>
+        <w:rPr>
+          <w:rFonts w:ascii="Courier New" w:eastAsia="Times New Roman" w:hAnsi="Courier New" w:cs="Courier New"/>
+          <w:color w:val="444444"/>
+          <w:sz w:val="20"/>
+          <w:szCs w:val="20"/>
+          <w:shd w:val="clear" w:color="auto" w:fill="FFFFFF"/>
+        </w:rPr>
+        <w:t>);</w:t>
+      </w:r>
+    </w:p>
+    <w:p>
+      <w:pPr>
+        <w:rPr>
+          <w:rFonts w:ascii="Courier New" w:eastAsia="Times New Roman" w:hAnsi="Courier New" w:cs="Courier New"/>
+          <w:color w:val="444444"/>
+          <w:sz w:val="20"/>
+          <w:szCs w:val="20"/>
+          <w:shd w:val="clear" w:color="auto" w:fill="FFFFFF"/>
+        </w:rPr>
+      </w:pPr>
+    </w:p>
+    <w:p>
+      <w:pPr>
+        <w:rPr>
+          <w:rFonts w:ascii="Courier New" w:eastAsia="Times New Roman" w:hAnsi="Courier New" w:cs="Courier New"/>
+          <w:color w:val="444444"/>
+          <w:sz w:val="20"/>
+          <w:szCs w:val="20"/>
+          <w:shd w:val="clear" w:color="auto" w:fill="FFFFFF"/>
+        </w:rPr>
+      </w:pPr>
+      <w:r>
+        <w:rPr>
+          <w:rFonts w:ascii="Courier New" w:eastAsia="Times New Roman" w:hAnsi="Courier New" w:cs="Courier New"/>
+          <w:color w:val="444444"/>
+          <w:sz w:val="20"/>
+          <w:szCs w:val="20"/>
+          <w:shd w:val="clear" w:color="auto" w:fill="FFFFFF"/>
+        </w:rPr>
+        <w:t>CREATE TABLE "</w:t>
+      </w:r>
+      <w:proofErr w:type="spellStart"/>
+      <w:r>
+        <w:rPr>
+          <w:rFonts w:ascii="Courier New" w:eastAsia="Times New Roman" w:hAnsi="Courier New" w:cs="Courier New"/>
+          <w:color w:val="444444"/>
+          <w:sz w:val="20"/>
+          <w:szCs w:val="20"/>
+          <w:shd w:val="clear" w:color="auto" w:fill="FFFFFF"/>
+        </w:rPr>
+        <w:t>restaurants_restaurant</w:t>
+      </w:r>
+      <w:proofErr w:type="spellEnd"/>
+      <w:r>
+        <w:rPr>
+          <w:rFonts w:ascii="Courier New" w:eastAsia="Times New Roman" w:hAnsi="Courier New" w:cs="Courier New"/>
+          <w:color w:val="444444"/>
+          <w:sz w:val="20"/>
+          <w:szCs w:val="20"/>
+          <w:shd w:val="clear" w:color="auto" w:fill="FFFFFF"/>
+        </w:rPr>
+        <w:t>" (</w:t>
+      </w:r>
+    </w:p>
+    <w:p>
+      <w:pPr>
+        <w:rPr>
+          <w:rFonts w:ascii="Courier New" w:eastAsia="Times New Roman" w:hAnsi="Courier New" w:cs="Courier New"/>
+          <w:color w:val="444444"/>
+          <w:sz w:val="20"/>
+          <w:szCs w:val="20"/>
+          <w:shd w:val="clear" w:color="auto" w:fill="FFFFFF"/>
+        </w:rPr>
+      </w:pPr>
+      <w:r>
+        <w:rPr>
+          <w:rFonts w:ascii="Courier New" w:eastAsia="Times New Roman" w:hAnsi="Courier New" w:cs="Courier New"/>
+          <w:color w:val="444444"/>
+          <w:sz w:val="20"/>
+          <w:szCs w:val="20"/>
+          <w:shd w:val="clear" w:color="auto" w:fill="FFFFFF"/>
+        </w:rPr>
+        <w:tab/>
+        <w:t>"name"</w:t>
+      </w:r>
+      <w:r>
+        <w:rPr>
+          <w:rFonts w:ascii="Courier New" w:eastAsia="Times New Roman" w:hAnsi="Courier New" w:cs="Courier New"/>
+          <w:color w:val="444444"/>
+          <w:sz w:val="20"/>
+          <w:szCs w:val="20"/>
+          <w:shd w:val="clear" w:color="auto" w:fill="FFFFFF"/>
+        </w:rPr>
+        <w:tab/>
+      </w:r>
+      <w:proofErr w:type="gramStart"/>
+      <w:r>
+        <w:rPr>
+          <w:rFonts w:ascii="Courier New" w:eastAsia="Times New Roman" w:hAnsi="Courier New" w:cs="Courier New"/>
+          <w:color w:val="444444"/>
+          <w:sz w:val="20"/>
+          <w:szCs w:val="20"/>
+          <w:shd w:val="clear" w:color="auto" w:fill="FFFFFF"/>
+        </w:rPr>
+        <w:t>varchar(</w:t>
+      </w:r>
+      <w:proofErr w:type="gramEnd"/>
+      <w:r>
+        <w:rPr>
+          <w:rFonts w:ascii="Courier New" w:eastAsia="Times New Roman" w:hAnsi="Courier New" w:cs="Courier New"/>
+          <w:color w:val="444444"/>
+          <w:sz w:val="20"/>
+          <w:szCs w:val="20"/>
+          <w:shd w:val="clear" w:color="auto" w:fill="FFFFFF"/>
+        </w:rPr>
+        <w:t>50) NOT NULL,</w:t>
+      </w:r>
+    </w:p>
+    <w:p>
+      <w:pPr>
+        <w:rPr>
+          <w:rFonts w:ascii="Courier New" w:eastAsia="Times New Roman" w:hAnsi="Courier New" w:cs="Courier New"/>
+          <w:color w:val="444444"/>
+          <w:sz w:val="20"/>
+          <w:szCs w:val="20"/>
+          <w:shd w:val="clear" w:color="auto" w:fill="FFFFFF"/>
+        </w:rPr>
+      </w:pPr>
+      <w:r>
+        <w:rPr>
+          <w:rFonts w:ascii="Courier New" w:eastAsia="Times New Roman" w:hAnsi="Courier New" w:cs="Courier New"/>
+          <w:color w:val="444444"/>
+          <w:sz w:val="20"/>
+          <w:szCs w:val="20"/>
+          <w:shd w:val="clear" w:color="auto" w:fill="FFFFFF"/>
+        </w:rPr>
+        <w:tab/>
+        <w:t>"</w:t>
+      </w:r>
+      <w:proofErr w:type="spellStart"/>
+      <w:r>
+        <w:rPr>
+          <w:rFonts w:ascii="Courier New" w:eastAsia="Times New Roman" w:hAnsi="Courier New" w:cs="Courier New"/>
+          <w:color w:val="444444"/>
+          <w:sz w:val="20"/>
+          <w:szCs w:val="20"/>
+          <w:shd w:val="clear" w:color="auto" w:fill="FFFFFF"/>
+        </w:rPr>
+        <w:t>totalReviews</w:t>
+      </w:r>
+      <w:proofErr w:type="spellEnd"/>
+      <w:r>
+        <w:rPr>
+          <w:rFonts w:ascii="Courier New" w:eastAsia="Times New Roman" w:hAnsi="Courier New" w:cs="Courier New"/>
+          <w:color w:val="444444"/>
+          <w:sz w:val="20"/>
+          <w:szCs w:val="20"/>
+          <w:shd w:val="clear" w:color="auto" w:fill="FFFFFF"/>
+        </w:rPr>
+        <w:t>"</w:t>
+      </w:r>
+      <w:r>
+        <w:rPr>
+          <w:rFonts w:ascii="Courier New" w:eastAsia="Times New Roman" w:hAnsi="Courier New" w:cs="Courier New"/>
+          <w:color w:val="444444"/>
+          <w:sz w:val="20"/>
+          <w:szCs w:val="20"/>
+          <w:shd w:val="clear" w:color="auto" w:fill="FFFFFF"/>
+        </w:rPr>
+        <w:tab/>
+        <w:t>integer NOT NULL,</w:t>
+      </w:r>
+    </w:p>
+    <w:p>
+      <w:pPr>
+        <w:rPr>
+          <w:rFonts w:ascii="Courier New" w:eastAsia="Times New Roman" w:hAnsi="Courier New" w:cs="Courier New"/>
+          <w:color w:val="444444"/>
+          <w:sz w:val="20"/>
+          <w:szCs w:val="20"/>
+          <w:shd w:val="clear" w:color="auto" w:fill="FFFFFF"/>
+        </w:rPr>
+      </w:pPr>
+      <w:r>
+        <w:rPr>
+          <w:rFonts w:ascii="Courier New" w:eastAsia="Times New Roman" w:hAnsi="Courier New" w:cs="Courier New"/>
+          <w:color w:val="444444"/>
+          <w:sz w:val="20"/>
+          <w:szCs w:val="20"/>
+          <w:shd w:val="clear" w:color="auto" w:fill="FFFFFF"/>
+        </w:rPr>
+        <w:tab/>
+        <w:t>"cuisine"</w:t>
+      </w:r>
+      <w:r>
+        <w:rPr>
+          <w:rFonts w:ascii="Courier New" w:eastAsia="Times New Roman" w:hAnsi="Courier New" w:cs="Courier New"/>
+          <w:color w:val="444444"/>
+          <w:sz w:val="20"/>
+          <w:szCs w:val="20"/>
+          <w:shd w:val="clear" w:color="auto" w:fill="FFFFFF"/>
+        </w:rPr>
+        <w:tab/>
+      </w:r>
+      <w:proofErr w:type="gramStart"/>
+      <w:r>
+        <w:rPr>
+          <w:rFonts w:ascii="Courier New" w:eastAsia="Times New Roman" w:hAnsi="Courier New" w:cs="Courier New"/>
+          <w:color w:val="444444"/>
+          <w:sz w:val="20"/>
+          <w:szCs w:val="20"/>
+          <w:shd w:val="clear" w:color="auto" w:fill="FFFFFF"/>
+        </w:rPr>
+        <w:t>varchar(</w:t>
+      </w:r>
+      <w:proofErr w:type="gramEnd"/>
+      <w:r>
+        <w:rPr>
+          <w:rFonts w:ascii="Courier New" w:eastAsia="Times New Roman" w:hAnsi="Courier New" w:cs="Courier New"/>
+          <w:color w:val="444444"/>
+          <w:sz w:val="20"/>
+          <w:szCs w:val="20"/>
+          <w:shd w:val="clear" w:color="auto" w:fill="FFFFFF"/>
+        </w:rPr>
+        <w:t>2) NOT NULL,</w:t>
+      </w:r>
+    </w:p>
+    <w:p>
+      <w:pPr>
+        <w:rPr>
+          <w:rFonts w:ascii="Courier New" w:eastAsia="Times New Roman" w:hAnsi="Courier New" w:cs="Courier New"/>
+          <w:color w:val="444444"/>
+          <w:sz w:val="20"/>
+          <w:szCs w:val="20"/>
+          <w:shd w:val="clear" w:color="auto" w:fill="FFFFFF"/>
+        </w:rPr>
+      </w:pPr>
+      <w:r>
+        <w:rPr>
+          <w:rFonts w:ascii="Courier New" w:eastAsia="Times New Roman" w:hAnsi="Courier New" w:cs="Courier New"/>
+          <w:color w:val="444444"/>
+          <w:sz w:val="20"/>
+          <w:szCs w:val="20"/>
+          <w:shd w:val="clear" w:color="auto" w:fill="FFFFFF"/>
+        </w:rPr>
+        <w:tab/>
+        <w:t>PRIMARY KEY("name")</w:t>
+      </w:r>
+    </w:p>
+    <w:p>
+      <w:pPr>
+        <w:rPr>
+          <w:rFonts w:ascii="Courier New" w:eastAsia="Times New Roman" w:hAnsi="Courier New" w:cs="Courier New"/>
+          <w:color w:val="444444"/>
+          <w:sz w:val="20"/>
+          <w:szCs w:val="20"/>
+          <w:shd w:val="clear" w:color="auto" w:fill="FFFFFF"/>
+        </w:rPr>
+      </w:pPr>
+      <w:r>
+        <w:rPr>
+          <w:rFonts w:ascii="Courier New" w:eastAsia="Times New Roman" w:hAnsi="Courier New" w:cs="Courier New"/>
+          <w:color w:val="444444"/>
+          <w:sz w:val="20"/>
+          <w:szCs w:val="20"/>
+          <w:shd w:val="clear" w:color="auto" w:fill="FFFFFF"/>
+        </w:rPr>
+        <w:t>);</w:t>
+      </w:r>
+    </w:p>
+    <w:p>
+      <w:pPr>
+        <w:rPr>
+          <w:rFonts w:ascii="Courier New" w:eastAsia="Times New Roman" w:hAnsi="Courier New" w:cs="Courier New"/>
+          <w:color w:val="444444"/>
+          <w:sz w:val="20"/>
+          <w:szCs w:val="20"/>
+          <w:shd w:val="clear" w:color="auto" w:fill="FFFFFF"/>
+        </w:rPr>
+      </w:pPr>
+    </w:p>
+    <w:p>
+      <w:pPr>
+        <w:rPr>
+          <w:rFonts w:ascii="Courier New" w:eastAsia="Times New Roman" w:hAnsi="Courier New" w:cs="Courier New"/>
+          <w:color w:val="444444"/>
+          <w:sz w:val="20"/>
+          <w:szCs w:val="20"/>
+          <w:shd w:val="clear" w:color="auto" w:fill="FFFFFF"/>
+        </w:rPr>
+      </w:pPr>
+      <w:r>
+        <w:rPr>
+          <w:rFonts w:ascii="Courier New" w:eastAsia="Times New Roman" w:hAnsi="Courier New" w:cs="Courier New"/>
+          <w:color w:val="444444"/>
+          <w:sz w:val="20"/>
+          <w:szCs w:val="20"/>
+          <w:shd w:val="clear" w:color="auto" w:fill="FFFFFF"/>
+        </w:rPr>
+        <w:t>CREATE TABLE "</w:t>
+      </w:r>
+      <w:proofErr w:type="spellStart"/>
+      <w:r>
+        <w:rPr>
+          <w:rFonts w:ascii="Courier New" w:eastAsia="Times New Roman" w:hAnsi="Courier New" w:cs="Courier New"/>
+          <w:color w:val="444444"/>
+          <w:sz w:val="20"/>
+          <w:szCs w:val="20"/>
+          <w:shd w:val="clear" w:color="auto" w:fill="FFFFFF"/>
+        </w:rPr>
+        <w:t>profiles_profile</w:t>
+      </w:r>
+      <w:proofErr w:type="spellEnd"/>
+      <w:r>
+        <w:rPr>
+          <w:rFonts w:ascii="Courier New" w:eastAsia="Times New Roman" w:hAnsi="Courier New" w:cs="Courier New"/>
+          <w:color w:val="444444"/>
+          <w:sz w:val="20"/>
+          <w:szCs w:val="20"/>
+          <w:shd w:val="clear" w:color="auto" w:fill="FFFFFF"/>
+        </w:rPr>
+        <w:t>" (</w:t>
+      </w:r>
+    </w:p>
+    <w:p>
+      <w:pPr>
+        <w:rPr>
+          <w:rFonts w:ascii="Courier New" w:eastAsia="Times New Roman" w:hAnsi="Courier New" w:cs="Courier New"/>
+          <w:color w:val="444444"/>
+          <w:sz w:val="20"/>
+          <w:szCs w:val="20"/>
+          <w:shd w:val="clear" w:color="auto" w:fill="FFFFFF"/>
+        </w:rPr>
+      </w:pPr>
+      <w:r>
+        <w:rPr>
+          <w:rFonts w:ascii="Courier New" w:eastAsia="Times New Roman" w:hAnsi="Courier New" w:cs="Courier New"/>
+          <w:color w:val="444444"/>
+          <w:sz w:val="20"/>
+          <w:szCs w:val="20"/>
+          <w:shd w:val="clear" w:color="auto" w:fill="FFFFFF"/>
+        </w:rPr>
+        <w:tab/>
+        <w:t>"id"</w:t>
+      </w:r>
+      <w:r>
+        <w:rPr>
+          <w:rFonts w:ascii="Courier New" w:eastAsia="Times New Roman" w:hAnsi="Courier New" w:cs="Courier New"/>
+          <w:color w:val="444444"/>
+          <w:sz w:val="20"/>
+          <w:szCs w:val="20"/>
+          <w:shd w:val="clear" w:color="auto" w:fill="FFFFFF"/>
+        </w:rPr>
+        <w:tab/>
+        <w:t>integer NOT NULL,</w:t>
+      </w:r>
+    </w:p>
+    <w:p>
+      <w:pPr>
+        <w:rPr>
+          <w:rFonts w:ascii="Courier New" w:eastAsia="Times New Roman" w:hAnsi="Courier New" w:cs="Courier New"/>
+          <w:color w:val="444444"/>
+          <w:sz w:val="20"/>
+          <w:szCs w:val="20"/>
+          <w:shd w:val="clear" w:color="auto" w:fill="FFFFFF"/>
+        </w:rPr>
+      </w:pPr>
+      <w:r>
+        <w:rPr>
+          <w:rFonts w:ascii="Courier New" w:eastAsia="Times New Roman" w:hAnsi="Courier New" w:cs="Courier New"/>
+          <w:color w:val="444444"/>
+          <w:sz w:val="20"/>
+          <w:szCs w:val="20"/>
+          <w:shd w:val="clear" w:color="auto" w:fill="FFFFFF"/>
+        </w:rPr>
+        <w:tab/>
+        <w:t>"image"</w:t>
+      </w:r>
+      <w:r>
+        <w:rPr>
+          <w:rFonts w:ascii="Courier New" w:eastAsia="Times New Roman" w:hAnsi="Courier New" w:cs="Courier New"/>
+          <w:color w:val="444444"/>
+          <w:sz w:val="20"/>
+          <w:szCs w:val="20"/>
+          <w:shd w:val="clear" w:color="auto" w:fill="FFFFFF"/>
+        </w:rPr>
+        <w:tab/>
+      </w:r>
+      <w:proofErr w:type="gramStart"/>
+      <w:r>
+        <w:rPr>
+          <w:rFonts w:ascii="Courier New" w:eastAsia="Times New Roman" w:hAnsi="Courier New" w:cs="Courier New"/>
+          <w:color w:val="444444"/>
+          <w:sz w:val="20"/>
+          <w:szCs w:val="20"/>
+          <w:shd w:val="clear" w:color="auto" w:fill="FFFFFF"/>
+        </w:rPr>
+        <w:t>varchar(</w:t>
+      </w:r>
+      <w:proofErr w:type="gramEnd"/>
+      <w:r>
+        <w:rPr>
+          <w:rFonts w:ascii="Courier New" w:eastAsia="Times New Roman" w:hAnsi="Courier New" w:cs="Courier New"/>
+          <w:color w:val="444444"/>
+          <w:sz w:val="20"/>
+          <w:szCs w:val="20"/>
+          <w:shd w:val="clear" w:color="auto" w:fill="FFFFFF"/>
+        </w:rPr>
+        <w:t>100) NOT NULL,</w:t>
+      </w:r>
+    </w:p>
+    <w:p>
+      <w:pPr>
+        <w:rPr>
+          <w:rFonts w:ascii="Courier New" w:eastAsia="Times New Roman" w:hAnsi="Courier New" w:cs="Courier New"/>
+          <w:color w:val="444444"/>
+          <w:sz w:val="20"/>
+          <w:szCs w:val="20"/>
+          <w:shd w:val="clear" w:color="auto" w:fill="FFFFFF"/>
+        </w:rPr>
+      </w:pPr>
+      <w:r>
+        <w:rPr>
+          <w:rFonts w:ascii="Courier New" w:eastAsia="Times New Roman" w:hAnsi="Courier New" w:cs="Courier New"/>
+          <w:color w:val="444444"/>
+          <w:sz w:val="20"/>
+          <w:szCs w:val="20"/>
+          <w:shd w:val="clear" w:color="auto" w:fill="FFFFFF"/>
+        </w:rPr>
+        <w:tab/>
+        <w:t>"</w:t>
+      </w:r>
+      <w:proofErr w:type="spellStart"/>
+      <w:r>
+        <w:rPr>
+          <w:rFonts w:ascii="Courier New" w:eastAsia="Times New Roman" w:hAnsi="Courier New" w:cs="Courier New"/>
+          <w:color w:val="444444"/>
+          <w:sz w:val="20"/>
+          <w:szCs w:val="20"/>
+          <w:shd w:val="clear" w:color="auto" w:fill="FFFFFF"/>
+        </w:rPr>
+        <w:t>user_id</w:t>
+      </w:r>
+      <w:proofErr w:type="spellEnd"/>
+      <w:r>
+        <w:rPr>
+          <w:rFonts w:ascii="Courier New" w:eastAsia="Times New Roman" w:hAnsi="Courier New" w:cs="Courier New"/>
+          <w:color w:val="444444"/>
+          <w:sz w:val="20"/>
+          <w:szCs w:val="20"/>
+          <w:shd w:val="clear" w:color="auto" w:fill="FFFFFF"/>
+        </w:rPr>
+        <w:t>"</w:t>
+      </w:r>
+      <w:r>
+        <w:rPr>
+          <w:rFonts w:ascii="Courier New" w:eastAsia="Times New Roman" w:hAnsi="Courier New" w:cs="Courier New"/>
+          <w:color w:val="444444"/>
+          <w:sz w:val="20"/>
+          <w:szCs w:val="20"/>
+          <w:shd w:val="clear" w:color="auto" w:fill="FFFFFF"/>
+        </w:rPr>
+        <w:tab/>
+        <w:t>integer NOT NULL UNIQUE,</w:t>
+      </w:r>
+    </w:p>
+    <w:p>
+      <w:pPr>
+        <w:rPr>
+          <w:rFonts w:ascii="Courier New" w:eastAsia="Times New Roman" w:hAnsi="Courier New" w:cs="Courier New"/>
+          <w:color w:val="444444"/>
+          <w:sz w:val="20"/>
+          <w:szCs w:val="20"/>
+          <w:shd w:val="clear" w:color="auto" w:fill="FFFFFF"/>
+        </w:rPr>
+      </w:pPr>
+      <w:r>
+        <w:rPr>
+          <w:rFonts w:ascii="Courier New" w:eastAsia="Times New Roman" w:hAnsi="Courier New" w:cs="Courier New"/>
+          <w:color w:val="444444"/>
+          <w:sz w:val="20"/>
+          <w:szCs w:val="20"/>
+          <w:shd w:val="clear" w:color="auto" w:fill="FFFFFF"/>
+        </w:rPr>
+        <w:tab/>
+        <w:t xml:space="preserve">PRIMARY </w:t>
+      </w:r>
+      <w:proofErr w:type="gramStart"/>
+      <w:r>
+        <w:rPr>
+          <w:rFonts w:ascii="Courier New" w:eastAsia="Times New Roman" w:hAnsi="Courier New" w:cs="Courier New"/>
+          <w:color w:val="444444"/>
+          <w:sz w:val="20"/>
+          <w:szCs w:val="20"/>
+          <w:shd w:val="clear" w:color="auto" w:fill="FFFFFF"/>
+        </w:rPr>
+        <w:t>KEY(</w:t>
+      </w:r>
+      <w:proofErr w:type="gramEnd"/>
+      <w:r>
+        <w:rPr>
+          <w:rFonts w:ascii="Courier New" w:eastAsia="Times New Roman" w:hAnsi="Courier New" w:cs="Courier New"/>
+          <w:color w:val="444444"/>
+          <w:sz w:val="20"/>
+          <w:szCs w:val="20"/>
+          <w:shd w:val="clear" w:color="auto" w:fill="FFFFFF"/>
+        </w:rPr>
+        <w:t>"id" AUTOINCREMENT),</w:t>
+      </w:r>
+    </w:p>
+    <w:p>
+      <w:pPr>
+        <w:rPr>
+          <w:rFonts w:ascii="Courier New" w:eastAsia="Times New Roman" w:hAnsi="Courier New" w:cs="Courier New"/>
+          <w:color w:val="444444"/>
+          <w:sz w:val="20"/>
+          <w:szCs w:val="20"/>
+          <w:shd w:val="clear" w:color="auto" w:fill="FFFFFF"/>
+        </w:rPr>
+      </w:pPr>
+      <w:r>
+        <w:rPr>
+          <w:rFonts w:ascii="Courier New" w:eastAsia="Times New Roman" w:hAnsi="Courier New" w:cs="Courier New"/>
+          <w:color w:val="444444"/>
+          <w:sz w:val="20"/>
+          <w:szCs w:val="20"/>
+          <w:shd w:val="clear" w:color="auto" w:fill="FFFFFF"/>
+        </w:rPr>
+        <w:tab/>
+        <w:t>FOREIGN KEY("</w:t>
+      </w:r>
+      <w:proofErr w:type="spellStart"/>
+      <w:r>
+        <w:rPr>
+          <w:rFonts w:ascii="Courier New" w:eastAsia="Times New Roman" w:hAnsi="Courier New" w:cs="Courier New"/>
+          <w:color w:val="444444"/>
+          <w:sz w:val="20"/>
+          <w:szCs w:val="20"/>
+          <w:shd w:val="clear" w:color="auto" w:fill="FFFFFF"/>
+        </w:rPr>
+        <w:t>user_id</w:t>
+      </w:r>
+      <w:proofErr w:type="spellEnd"/>
+      <w:r>
+        <w:rPr>
+          <w:rFonts w:ascii="Courier New" w:eastAsia="Times New Roman" w:hAnsi="Courier New" w:cs="Courier New"/>
+          <w:color w:val="444444"/>
+          <w:sz w:val="20"/>
+          <w:szCs w:val="20"/>
+          <w:shd w:val="clear" w:color="auto" w:fill="FFFFFF"/>
+        </w:rPr>
+        <w:t>") REFERENCES "</w:t>
+      </w:r>
+      <w:proofErr w:type="spellStart"/>
+      <w:r>
+        <w:rPr>
+          <w:rFonts w:ascii="Courier New" w:eastAsia="Times New Roman" w:hAnsi="Courier New" w:cs="Courier New"/>
+          <w:color w:val="444444"/>
+          <w:sz w:val="20"/>
+          <w:szCs w:val="20"/>
+          <w:shd w:val="clear" w:color="auto" w:fill="FFFFFF"/>
+        </w:rPr>
+        <w:t>auth_user</w:t>
+      </w:r>
+      <w:proofErr w:type="spellEnd"/>
+      <w:r>
+        <w:rPr>
+          <w:rFonts w:ascii="Courier New" w:eastAsia="Times New Roman" w:hAnsi="Courier New" w:cs="Courier New"/>
+          <w:color w:val="444444"/>
+          <w:sz w:val="20"/>
+          <w:szCs w:val="20"/>
+          <w:shd w:val="clear" w:color="auto" w:fill="FFFFFF"/>
+        </w:rPr>
+        <w:t>"("id") DEFERRABLE INITIALLY DEFERRED</w:t>
+      </w:r>
+    </w:p>
+    <w:p>
+      <w:pPr>
+        <w:rPr>
+          <w:rFonts w:ascii="Courier New" w:eastAsia="Times New Roman" w:hAnsi="Courier New" w:cs="Courier New"/>
+          <w:color w:val="444444"/>
+          <w:sz w:val="20"/>
+          <w:szCs w:val="20"/>
+          <w:shd w:val="clear" w:color="auto" w:fill="FFFFFF"/>
+        </w:rPr>
+      </w:pPr>
+      <w:r>
+        <w:rPr>
+          <w:rFonts w:ascii="Courier New" w:eastAsia="Times New Roman" w:hAnsi="Courier New" w:cs="Courier New"/>
+          <w:color w:val="444444"/>
+          <w:sz w:val="20"/>
+          <w:szCs w:val="20"/>
+          <w:shd w:val="clear" w:color="auto" w:fill="FFFFFF"/>
+        </w:rPr>
+        <w:t>);</w:t>
+      </w:r>
+    </w:p>
+    <w:p>
+      <w:pPr>
+        <w:rPr>
+          <w:rFonts w:ascii="Courier New" w:eastAsia="Times New Roman" w:hAnsi="Courier New" w:cs="Courier New"/>
+          <w:color w:val="444444"/>
+          <w:sz w:val="20"/>
+          <w:szCs w:val="20"/>
+          <w:shd w:val="clear" w:color="auto" w:fill="FFFFFF"/>
+        </w:rPr>
+      </w:pPr>
+    </w:p>
+    <w:p>
+      <w:pPr>
+        <w:rPr>
+          <w:rFonts w:ascii="Courier New" w:eastAsia="Times New Roman" w:hAnsi="Courier New" w:cs="Courier New"/>
+          <w:color w:val="444444"/>
+          <w:sz w:val="20"/>
+          <w:szCs w:val="20"/>
+          <w:shd w:val="clear" w:color="auto" w:fill="FFFFFF"/>
+        </w:rPr>
+      </w:pPr>
+      <w:r>
+        <w:rPr>
+          <w:rFonts w:ascii="Courier New" w:eastAsia="Times New Roman" w:hAnsi="Courier New" w:cs="Courier New"/>
+          <w:color w:val="444444"/>
+          <w:sz w:val="20"/>
+          <w:szCs w:val="20"/>
+          <w:shd w:val="clear" w:color="auto" w:fill="FFFFFF"/>
+        </w:rPr>
+        <w:t>CREATE TABLE "</w:t>
+      </w:r>
+      <w:proofErr w:type="spellStart"/>
+      <w:r>
+        <w:rPr>
+          <w:rFonts w:ascii="Courier New" w:eastAsia="Times New Roman" w:hAnsi="Courier New" w:cs="Courier New"/>
+          <w:color w:val="444444"/>
+          <w:sz w:val="20"/>
+          <w:szCs w:val="20"/>
+          <w:shd w:val="clear" w:color="auto" w:fill="FFFFFF"/>
+        </w:rPr>
+        <w:t>locations_location</w:t>
+      </w:r>
+      <w:proofErr w:type="spellEnd"/>
+      <w:r>
+        <w:rPr>
+          <w:rFonts w:ascii="Courier New" w:eastAsia="Times New Roman" w:hAnsi="Courier New" w:cs="Courier New"/>
+          <w:color w:val="444444"/>
+          <w:sz w:val="20"/>
+          <w:szCs w:val="20"/>
+          <w:shd w:val="clear" w:color="auto" w:fill="FFFFFF"/>
+        </w:rPr>
+        <w:t>" (</w:t>
+      </w:r>
+    </w:p>
+    <w:p>
+      <w:pPr>
+        <w:rPr>
+          <w:rFonts w:ascii="Courier New" w:eastAsia="Times New Roman" w:hAnsi="Courier New" w:cs="Courier New"/>
+          <w:color w:val="444444"/>
+          <w:sz w:val="20"/>
+          <w:szCs w:val="20"/>
+          <w:shd w:val="clear" w:color="auto" w:fill="FFFFFF"/>
+        </w:rPr>
+      </w:pPr>
+      <w:r>
+        <w:rPr>
+          <w:rFonts w:ascii="Courier New" w:eastAsia="Times New Roman" w:hAnsi="Courier New" w:cs="Courier New"/>
+          <w:color w:val="444444"/>
+          <w:sz w:val="20"/>
+          <w:szCs w:val="20"/>
+          <w:shd w:val="clear" w:color="auto" w:fill="FFFFFF"/>
+        </w:rPr>
+        <w:tab/>
+        <w:t>"address"</w:t>
+      </w:r>
+      <w:r>
+        <w:rPr>
+          <w:rFonts w:ascii="Courier New" w:eastAsia="Times New Roman" w:hAnsi="Courier New" w:cs="Courier New"/>
+          <w:color w:val="444444"/>
+          <w:sz w:val="20"/>
+          <w:szCs w:val="20"/>
+          <w:shd w:val="clear" w:color="auto" w:fill="FFFFFF"/>
+        </w:rPr>
+        <w:tab/>
+      </w:r>
+      <w:proofErr w:type="gramStart"/>
+      <w:r>
+        <w:rPr>
+          <w:rFonts w:ascii="Courier New" w:eastAsia="Times New Roman" w:hAnsi="Courier New" w:cs="Courier New"/>
+          <w:color w:val="444444"/>
+          <w:sz w:val="20"/>
+          <w:szCs w:val="20"/>
+          <w:shd w:val="clear" w:color="auto" w:fill="FFFFFF"/>
+        </w:rPr>
+        <w:t>varchar(</w:t>
+      </w:r>
+      <w:proofErr w:type="gramEnd"/>
+      <w:r>
+        <w:rPr>
+          <w:rFonts w:ascii="Courier New" w:eastAsia="Times New Roman" w:hAnsi="Courier New" w:cs="Courier New"/>
+          <w:color w:val="444444"/>
+          <w:sz w:val="20"/>
+          <w:szCs w:val="20"/>
+          <w:shd w:val="clear" w:color="auto" w:fill="FFFFFF"/>
+        </w:rPr>
+        <w:t>50) NOT NULL,</w:t>
+      </w:r>
+    </w:p>
+    <w:p>
+      <w:pPr>
+        <w:rPr>
+          <w:rFonts w:ascii="Courier New" w:eastAsia="Times New Roman" w:hAnsi="Courier New" w:cs="Courier New"/>
+          <w:color w:val="444444"/>
+          <w:sz w:val="20"/>
+          <w:szCs w:val="20"/>
+          <w:shd w:val="clear" w:color="auto" w:fill="FFFFFF"/>
+        </w:rPr>
+      </w:pPr>
+      <w:r>
+        <w:rPr>
+          <w:rFonts w:ascii="Courier New" w:eastAsia="Times New Roman" w:hAnsi="Courier New" w:cs="Courier New"/>
+          <w:color w:val="444444"/>
+          <w:sz w:val="20"/>
+          <w:szCs w:val="20"/>
+          <w:shd w:val="clear" w:color="auto" w:fill="FFFFFF"/>
+        </w:rPr>
+        <w:tab/>
+        <w:t>"</w:t>
+      </w:r>
+      <w:proofErr w:type="spellStart"/>
+      <w:r>
+        <w:rPr>
+          <w:rFonts w:ascii="Courier New" w:eastAsia="Times New Roman" w:hAnsi="Courier New" w:cs="Courier New"/>
+          <w:color w:val="444444"/>
+          <w:sz w:val="20"/>
+          <w:szCs w:val="20"/>
+          <w:shd w:val="clear" w:color="auto" w:fill="FFFFFF"/>
+        </w:rPr>
+        <w:t>numReviews</w:t>
+      </w:r>
+      <w:proofErr w:type="spellEnd"/>
+      <w:r>
+        <w:rPr>
+          <w:rFonts w:ascii="Courier New" w:eastAsia="Times New Roman" w:hAnsi="Courier New" w:cs="Courier New"/>
+          <w:color w:val="444444"/>
+          <w:sz w:val="20"/>
+          <w:szCs w:val="20"/>
+          <w:shd w:val="clear" w:color="auto" w:fill="FFFFFF"/>
+        </w:rPr>
+        <w:t>"</w:t>
+      </w:r>
+      <w:r>
+        <w:rPr>
+          <w:rFonts w:ascii="Courier New" w:eastAsia="Times New Roman" w:hAnsi="Courier New" w:cs="Courier New"/>
+          <w:color w:val="444444"/>
+          <w:sz w:val="20"/>
+          <w:szCs w:val="20"/>
+          <w:shd w:val="clear" w:color="auto" w:fill="FFFFFF"/>
+        </w:rPr>
+        <w:tab/>
+        <w:t>integer NOT NULL,</w:t>
+      </w:r>
+    </w:p>
+    <w:p>
+      <w:pPr>
+        <w:rPr>
+          <w:rFonts w:ascii="Courier New" w:eastAsia="Times New Roman" w:hAnsi="Courier New" w:cs="Courier New"/>
+          <w:color w:val="444444"/>
+          <w:sz w:val="20"/>
+          <w:szCs w:val="20"/>
+          <w:shd w:val="clear" w:color="auto" w:fill="FFFFFF"/>
+        </w:rPr>
+      </w:pPr>
+      <w:r>
+        <w:rPr>
+          <w:rFonts w:ascii="Courier New" w:eastAsia="Times New Roman" w:hAnsi="Courier New" w:cs="Courier New"/>
+          <w:color w:val="444444"/>
+          <w:sz w:val="20"/>
+          <w:szCs w:val="20"/>
+          <w:shd w:val="clear" w:color="auto" w:fill="FFFFFF"/>
+        </w:rPr>
+        <w:tab/>
+        <w:t>"</w:t>
+      </w:r>
+      <w:proofErr w:type="spellStart"/>
+      <w:r>
+        <w:rPr>
+          <w:rFonts w:ascii="Courier New" w:eastAsia="Times New Roman" w:hAnsi="Courier New" w:cs="Courier New"/>
+          <w:color w:val="444444"/>
+          <w:sz w:val="20"/>
+          <w:szCs w:val="20"/>
+          <w:shd w:val="clear" w:color="auto" w:fill="FFFFFF"/>
+        </w:rPr>
+        <w:t>name_id</w:t>
+      </w:r>
+      <w:proofErr w:type="spellEnd"/>
+      <w:r>
+        <w:rPr>
+          <w:rFonts w:ascii="Courier New" w:eastAsia="Times New Roman" w:hAnsi="Courier New" w:cs="Courier New"/>
+          <w:color w:val="444444"/>
+          <w:sz w:val="20"/>
+          <w:szCs w:val="20"/>
+          <w:shd w:val="clear" w:color="auto" w:fill="FFFFFF"/>
+        </w:rPr>
+        <w:t>"</w:t>
+      </w:r>
+      <w:r>
+        <w:rPr>
+          <w:rFonts w:ascii="Courier New" w:eastAsia="Times New Roman" w:hAnsi="Courier New" w:cs="Courier New"/>
+          <w:color w:val="444444"/>
+          <w:sz w:val="20"/>
+          <w:szCs w:val="20"/>
+          <w:shd w:val="clear" w:color="auto" w:fill="FFFFFF"/>
+        </w:rPr>
+        <w:tab/>
+      </w:r>
+      <w:proofErr w:type="gramStart"/>
+      <w:r>
+        <w:rPr>
+          <w:rFonts w:ascii="Courier New" w:eastAsia="Times New Roman" w:hAnsi="Courier New" w:cs="Courier New"/>
+          <w:color w:val="444444"/>
+          <w:sz w:val="20"/>
+          <w:szCs w:val="20"/>
+          <w:shd w:val="clear" w:color="auto" w:fill="FFFFFF"/>
+        </w:rPr>
+        <w:t>varchar(</w:t>
+      </w:r>
+      <w:proofErr w:type="gramEnd"/>
+      <w:r>
+        <w:rPr>
+          <w:rFonts w:ascii="Courier New" w:eastAsia="Times New Roman" w:hAnsi="Courier New" w:cs="Courier New"/>
+          <w:color w:val="444444"/>
+          <w:sz w:val="20"/>
+          <w:szCs w:val="20"/>
+          <w:shd w:val="clear" w:color="auto" w:fill="FFFFFF"/>
+        </w:rPr>
+        <w:t>50) NOT NULL,</w:t>
+      </w:r>
+    </w:p>
+    <w:p>
+      <w:pPr>
+        <w:rPr>
+          <w:rFonts w:ascii="Courier New" w:eastAsia="Times New Roman" w:hAnsi="Courier New" w:cs="Courier New"/>
+          <w:color w:val="444444"/>
+          <w:sz w:val="20"/>
+          <w:szCs w:val="20"/>
+          <w:shd w:val="clear" w:color="auto" w:fill="FFFFFF"/>
+        </w:rPr>
+      </w:pPr>
+      <w:r>
+        <w:rPr>
+          <w:rFonts w:ascii="Courier New" w:eastAsia="Times New Roman" w:hAnsi="Courier New" w:cs="Courier New"/>
+          <w:color w:val="444444"/>
+          <w:sz w:val="20"/>
+          <w:szCs w:val="20"/>
+          <w:shd w:val="clear" w:color="auto" w:fill="FFFFFF"/>
+        </w:rPr>
+        <w:tab/>
+        <w:t>PRIMARY KEY("address"),</w:t>
+      </w:r>
+    </w:p>
+    <w:p>
+      <w:pPr>
+        <w:rPr>
+          <w:rFonts w:ascii="Courier New" w:eastAsia="Times New Roman" w:hAnsi="Courier New" w:cs="Courier New"/>
+          <w:color w:val="444444"/>
+          <w:sz w:val="20"/>
+          <w:szCs w:val="20"/>
+          <w:shd w:val="clear" w:color="auto" w:fill="FFFFFF"/>
+        </w:rPr>
+      </w:pPr>
+      <w:r>
+        <w:rPr>
+          <w:rFonts w:ascii="Courier New" w:eastAsia="Times New Roman" w:hAnsi="Courier New" w:cs="Courier New"/>
+          <w:color w:val="444444"/>
+          <w:sz w:val="20"/>
+          <w:szCs w:val="20"/>
+          <w:shd w:val="clear" w:color="auto" w:fill="FFFFFF"/>
+        </w:rPr>
+        <w:tab/>
+        <w:t>CONSTRAINT "</w:t>
+      </w:r>
+      <w:proofErr w:type="spellStart"/>
+      <w:r>
+        <w:rPr>
+          <w:rFonts w:ascii="Courier New" w:eastAsia="Times New Roman" w:hAnsi="Courier New" w:cs="Courier New"/>
+          <w:color w:val="444444"/>
+          <w:sz w:val="20"/>
+          <w:szCs w:val="20"/>
+          <w:shd w:val="clear" w:color="auto" w:fill="FFFFFF"/>
+        </w:rPr>
+        <w:t>uniqueLocation</w:t>
+      </w:r>
+      <w:proofErr w:type="spellEnd"/>
+      <w:r>
+        <w:rPr>
+          <w:rFonts w:ascii="Courier New" w:eastAsia="Times New Roman" w:hAnsi="Courier New" w:cs="Courier New"/>
+          <w:color w:val="444444"/>
+          <w:sz w:val="20"/>
+          <w:szCs w:val="20"/>
+          <w:shd w:val="clear" w:color="auto" w:fill="FFFFFF"/>
+        </w:rPr>
+        <w:t>" UNIQUE("</w:t>
+      </w:r>
+      <w:proofErr w:type="spellStart"/>
+      <w:r>
+        <w:rPr>
+          <w:rFonts w:ascii="Courier New" w:eastAsia="Times New Roman" w:hAnsi="Courier New" w:cs="Courier New"/>
+          <w:color w:val="444444"/>
+          <w:sz w:val="20"/>
+          <w:szCs w:val="20"/>
+          <w:shd w:val="clear" w:color="auto" w:fill="FFFFFF"/>
+        </w:rPr>
+        <w:t>name_id","address</w:t>
+      </w:r>
+      <w:proofErr w:type="spellEnd"/>
+      <w:r>
+        <w:rPr>
+          <w:rFonts w:ascii="Courier New" w:eastAsia="Times New Roman" w:hAnsi="Courier New" w:cs="Courier New"/>
+          <w:color w:val="444444"/>
+          <w:sz w:val="20"/>
+          <w:szCs w:val="20"/>
+          <w:shd w:val="clear" w:color="auto" w:fill="FFFFFF"/>
+        </w:rPr>
+        <w:t>"),</w:t>
+      </w:r>
+    </w:p>
+    <w:p>
+      <w:pPr>
+        <w:rPr>
+          <w:rFonts w:ascii="Courier New" w:eastAsia="Times New Roman" w:hAnsi="Courier New" w:cs="Courier New"/>
+          <w:color w:val="444444"/>
+          <w:sz w:val="20"/>
+          <w:szCs w:val="20"/>
+          <w:shd w:val="clear" w:color="auto" w:fill="FFFFFF"/>
+        </w:rPr>
+      </w:pPr>
+      <w:r>
+        <w:rPr>
+          <w:rFonts w:ascii="Courier New" w:eastAsia="Times New Roman" w:hAnsi="Courier New" w:cs="Courier New"/>
+          <w:color w:val="444444"/>
+          <w:sz w:val="20"/>
+          <w:szCs w:val="20"/>
+          <w:shd w:val="clear" w:color="auto" w:fill="FFFFFF"/>
+        </w:rPr>
+        <w:lastRenderedPageBreak/>
+        <w:tab/>
+        <w:t>FOREIGN KEY("</w:t>
+      </w:r>
+      <w:proofErr w:type="spellStart"/>
+      <w:r>
+        <w:rPr>
+          <w:rFonts w:ascii="Courier New" w:eastAsia="Times New Roman" w:hAnsi="Courier New" w:cs="Courier New"/>
+          <w:color w:val="444444"/>
+          <w:sz w:val="20"/>
+          <w:szCs w:val="20"/>
+          <w:shd w:val="clear" w:color="auto" w:fill="FFFFFF"/>
+        </w:rPr>
+        <w:t>name_id</w:t>
+      </w:r>
+      <w:proofErr w:type="spellEnd"/>
+      <w:r>
+        <w:rPr>
+          <w:rFonts w:ascii="Courier New" w:eastAsia="Times New Roman" w:hAnsi="Courier New" w:cs="Courier New"/>
+          <w:color w:val="444444"/>
+          <w:sz w:val="20"/>
+          <w:szCs w:val="20"/>
+          <w:shd w:val="clear" w:color="auto" w:fill="FFFFFF"/>
+        </w:rPr>
+        <w:t>") REFERENCES "</w:t>
+      </w:r>
+      <w:proofErr w:type="spellStart"/>
+      <w:r>
+        <w:rPr>
+          <w:rFonts w:ascii="Courier New" w:eastAsia="Times New Roman" w:hAnsi="Courier New" w:cs="Courier New"/>
+          <w:color w:val="444444"/>
+          <w:sz w:val="20"/>
+          <w:szCs w:val="20"/>
+          <w:shd w:val="clear" w:color="auto" w:fill="FFFFFF"/>
+        </w:rPr>
+        <w:t>restaurants_restaurant</w:t>
+      </w:r>
+      <w:proofErr w:type="spellEnd"/>
+      <w:r>
+        <w:rPr>
+          <w:rFonts w:ascii="Courier New" w:eastAsia="Times New Roman" w:hAnsi="Courier New" w:cs="Courier New"/>
+          <w:color w:val="444444"/>
+          <w:sz w:val="20"/>
+          <w:szCs w:val="20"/>
+          <w:shd w:val="clear" w:color="auto" w:fill="FFFFFF"/>
+        </w:rPr>
+        <w:t>"("name") DEFERRABLE INITIALLY DEFERRED</w:t>
+      </w:r>
+    </w:p>
+    <w:p>
+      <w:pPr>
+        <w:rPr>
+          <w:rFonts w:ascii="Courier New" w:eastAsia="Times New Roman" w:hAnsi="Courier New" w:cs="Courier New"/>
+          <w:color w:val="444444"/>
+          <w:sz w:val="20"/>
+          <w:szCs w:val="20"/>
+          <w:shd w:val="clear" w:color="auto" w:fill="FFFFFF"/>
+        </w:rPr>
+      </w:pPr>
+      <w:r>
+        <w:rPr>
+          <w:rFonts w:ascii="Courier New" w:eastAsia="Times New Roman" w:hAnsi="Courier New" w:cs="Courier New"/>
+          <w:color w:val="444444"/>
+          <w:sz w:val="20"/>
+          <w:szCs w:val="20"/>
+          <w:shd w:val="clear" w:color="auto" w:fill="FFFFFF"/>
+        </w:rPr>
+        <w:t>);</w:t>
+      </w:r>
+    </w:p>
+    <w:p>
+      <w:pPr>
+        <w:rPr>
           <w:rFonts w:ascii="Arial" w:eastAsia="Times New Roman" w:hAnsi="Arial" w:cs="Arial"/>
           <w:color w:val="444444"/>
           <w:sz w:val="21"/>
@@ -701,6 +2393,17 @@
         </w:rPr>
         <w:t>your database to accommodate functional dependencies?</w:t>
       </w:r>
+    </w:p>
+    <w:p>
+      <w:pPr>
+        <w:rPr>
+          <w:rFonts w:ascii="Arial" w:eastAsia="Times New Roman" w:hAnsi="Arial" w:cs="Arial"/>
+          <w:color w:val="444444"/>
+          <w:sz w:val="21"/>
+          <w:szCs w:val="21"/>
+          <w:shd w:val="clear" w:color="auto" w:fill="FFFFFF"/>
+        </w:rPr>
+      </w:pPr>
     </w:p>
     <w:p>
       <w:pPr>

</xml_diff>